<commit_message>
updated instructions and known issues
</commit_message>
<xml_diff>
--- a/FeatureGuide/Validation Guide - RS5 - Kubernetes on Windows using Flannel.docx
+++ b/FeatureGuide/Validation Guide - RS5 - Kubernetes on Windows using Flannel.docx
@@ -45,19 +45,7 @@
         <w:rPr>
           <w:b/>
         </w:rPr>
-        <w:t xml:space="preserve">Kubernetes for Windows </w:t>
-      </w:r>
-      <w:r>
-        <w:rPr>
-          <w:b/>
-        </w:rPr>
-        <w:t xml:space="preserve">using </w:t>
-      </w:r>
-      <w:r>
-        <w:rPr>
-          <w:b/>
-        </w:rPr>
-        <w:t xml:space="preserve">Flannel </w:t>
+        <w:t xml:space="preserve">Kubernetes for Windows Flannel </w:t>
       </w:r>
       <w:r>
         <w:rPr>
@@ -93,12 +81,7 @@
         </w:numPr>
       </w:pPr>
       <w:r>
-        <w:t>For Linux, more detailed doc</w:t>
-      </w:r>
-      <w:bookmarkStart w:id="0" w:name="_GoBack"/>
-      <w:bookmarkEnd w:id="0"/>
-      <w:r>
-        <w:t xml:space="preserve">umentation that uses similar commands to mine can be found </w:t>
+        <w:t xml:space="preserve">For Linux, more detailed documentation that uses similar commands to mine can be found </w:t>
       </w:r>
       <w:hyperlink r:id="rId7">
         <w:r>
@@ -207,36 +190,45 @@
         <w:t xml:space="preserve"> </w:t>
       </w:r>
       <w:r>
+        <w:t>should</w:t>
+      </w:r>
+      <w:r>
         <w:rPr>
           <w:b/>
         </w:rPr>
-        <w:t xml:space="preserve">should </w:t>
+        <w:t xml:space="preserve"> </w:t>
+      </w:r>
+      <w:r>
+        <w:t>also</w:t>
+      </w:r>
+      <w:r>
+        <w:rPr>
+          <w:b/>
+        </w:rPr>
+        <w:t xml:space="preserve"> </w:t>
       </w:r>
       <w:r>
         <w:t>work</w:t>
       </w:r>
-      <w:r>
-        <w:t xml:space="preserve"> as well</w:t>
-      </w:r>
+      <w:bookmarkStart w:id="0" w:name="_GoBack"/>
+      <w:bookmarkEnd w:id="0"/>
       <w:r>
         <w:t>.</w:t>
       </w:r>
       <w:r>
-        <w:t xml:space="preserve"> Just skip ahead to the “Launch Flannel” section in </w:t>
+        <w:t xml:space="preserve"> Just skip ahead to the </w:t>
+      </w:r>
+      <w:r>
+        <w:rPr>
+          <w:u w:val="single"/>
+        </w:rPr>
+        <w:t>“Launch Flannel”</w:t>
+      </w:r>
+      <w:r>
+        <w:t xml:space="preserve"> section in </w:t>
       </w:r>
       <w:r>
         <w:t xml:space="preserve">this guide after </w:t>
-      </w:r>
-      <w:r>
-        <w:t>“</w:t>
-      </w:r>
-      <w:proofErr w:type="spellStart"/>
-      <w:r>
-        <w:t>kubeadm</w:t>
-      </w:r>
-      <w:proofErr w:type="spellEnd"/>
-      <w:r>
-        <w:t xml:space="preserve">” </w:t>
       </w:r>
       <w:r>
         <w:t>initialization</w:t>
@@ -291,28 +283,13 @@
         <w:t>Ubuntu 18.04</w:t>
       </w:r>
       <w:r>
-        <w:t xml:space="preserve">, as </w:t>
-      </w:r>
-      <w:r>
-        <w:t xml:space="preserve">updated </w:t>
-      </w:r>
-      <w:r>
-        <w:t>“</w:t>
-      </w:r>
-      <w:proofErr w:type="spellStart"/>
-      <w:r>
-        <w:t>kubeadm</w:t>
-      </w:r>
-      <w:proofErr w:type="spellEnd"/>
-      <w:r>
-        <w:t>”</w:t>
-      </w:r>
-      <w:r>
-        <w:t xml:space="preserve"> binaries for Ubuntu 18.04 have not been released</w:t>
-      </w:r>
-      <w:r>
-        <w:t>, necessitating workarounds</w:t>
-      </w:r>
+        <w:t xml:space="preserve">, as it requires modification of some steps and additional configuration for </w:t>
+      </w:r>
+      <w:proofErr w:type="spellStart"/>
+      <w:r>
+        <w:t>kube-dns</w:t>
+      </w:r>
+      <w:proofErr w:type="spellEnd"/>
       <w:r>
         <w:t>.</w:t>
       </w:r>
@@ -2150,23 +2127,53 @@
         </w:rPr>
         <w:t xml:space="preserve">Since </w:t>
       </w:r>
-      <w:proofErr w:type="spellStart"/>
       <w:r>
         <w:rPr>
           <w:rFonts w:ascii="Calibri" w:hAnsi="Calibri" w:cs="Calibri"/>
           <w:sz w:val="22"/>
           <w:szCs w:val="22"/>
         </w:rPr>
-        <w:t>DaemonSets</w:t>
-      </w:r>
-      <w:proofErr w:type="spellEnd"/>
+        <w:t>the Flannel pods</w:t>
+      </w:r>
       <w:r>
         <w:rPr>
           <w:rFonts w:ascii="Calibri" w:hAnsi="Calibri" w:cs="Calibri"/>
           <w:sz w:val="22"/>
           <w:szCs w:val="22"/>
         </w:rPr>
-        <w:t xml:space="preserve"> are not supported on Windows, add a </w:t>
+        <w:t xml:space="preserve"> </w:t>
+      </w:r>
+      <w:r>
+        <w:rPr>
+          <w:rFonts w:ascii="Calibri" w:hAnsi="Calibri" w:cs="Calibri"/>
+          <w:sz w:val="22"/>
+          <w:szCs w:val="22"/>
+        </w:rPr>
+        <w:t>are</w:t>
+      </w:r>
+      <w:r>
+        <w:rPr>
+          <w:rFonts w:ascii="Calibri" w:hAnsi="Calibri" w:cs="Calibri"/>
+          <w:sz w:val="22"/>
+          <w:szCs w:val="22"/>
+        </w:rPr>
+        <w:t xml:space="preserve"> </w:t>
+      </w:r>
+      <w:r>
+        <w:rPr>
+          <w:rFonts w:ascii="Calibri" w:hAnsi="Calibri" w:cs="Calibri"/>
+          <w:sz w:val="22"/>
+          <w:szCs w:val="22"/>
+        </w:rPr>
+        <w:t>only runnable on Linux</w:t>
+      </w:r>
+      <w:r>
+        <w:rPr>
+          <w:rFonts w:ascii="Calibri" w:hAnsi="Calibri" w:cs="Calibri"/>
+          <w:sz w:val="22"/>
+          <w:szCs w:val="22"/>
+        </w:rPr>
+        <w:t xml:space="preserve">, add a </w:t>
       </w:r>
       <w:proofErr w:type="spellStart"/>
       <w:r>
@@ -2860,6 +2867,7 @@
         <w:rPr>
           <w:rFonts w:ascii="Calibri" w:hAnsi="Calibri" w:cs="Calibri"/>
         </w:rPr>
+        <w:lastRenderedPageBreak/>
         <w:t>L</w:t>
       </w:r>
       <w:r>
@@ -3636,6 +3644,65 @@
       </w:pPr>
     </w:p>
     <w:p>
+      <w:r>
+        <w:t xml:space="preserve">Later in the </w:t>
+      </w:r>
+      <w:r>
+        <w:rPr>
+          <w:u w:val="single"/>
+        </w:rPr>
+        <w:t>“</w:t>
+      </w:r>
+      <w:r>
+        <w:rPr>
+          <w:u w:val="single"/>
+        </w:rPr>
+        <w:t>J</w:t>
+      </w:r>
+      <w:r>
+        <w:rPr>
+          <w:u w:val="single"/>
+        </w:rPr>
+        <w:t xml:space="preserve">oin Windows Node </w:t>
+      </w:r>
+      <w:r>
+        <w:rPr>
+          <w:u w:val="single"/>
+        </w:rPr>
+        <w:t>to Master”</w:t>
+      </w:r>
+      <w:r>
+        <w:t xml:space="preserve"> section we will launch </w:t>
+      </w:r>
+      <w:proofErr w:type="spellStart"/>
+      <w:r>
+        <w:t>kube</w:t>
+      </w:r>
+      <w:proofErr w:type="spellEnd"/>
+      <w:r>
+        <w:t xml:space="preserve">-proxy as a process using a </w:t>
+      </w:r>
+      <w:proofErr w:type="spellStart"/>
+      <w:r>
+        <w:t>Powershell</w:t>
+      </w:r>
+      <w:proofErr w:type="spellEnd"/>
+      <w:r>
+        <w:t xml:space="preserve"> script.</w:t>
+      </w:r>
+    </w:p>
+    <w:p>
+      <w:pPr>
+        <w:pStyle w:val="Heading2"/>
+        <w:rPr>
+          <w:b/>
+          <w:bCs/>
+          <w:color w:val="auto"/>
+          <w:u w:val="single"/>
+        </w:rPr>
+      </w:pPr>
+    </w:p>
+    <w:p>
       <w:pPr>
         <w:pStyle w:val="Heading2"/>
         <w:rPr>
@@ -4194,7 +4261,6 @@
         </w:numPr>
       </w:pPr>
       <w:r>
-        <w:lastRenderedPageBreak/>
         <w:t>For example, “10.96.0.10”</w:t>
       </w:r>
     </w:p>
@@ -5689,6 +5755,7 @@
     </w:p>
     <w:p>
       <w:r>
+        <w:lastRenderedPageBreak/>
         <w:t xml:space="preserve">If after </w:t>
       </w:r>
       <w:proofErr w:type="gramStart"/>
@@ -5809,7 +5876,6 @@
           <w:color w:val="auto"/>
           <w:u w:val="single"/>
         </w:rPr>
-        <w:lastRenderedPageBreak/>
         <w:t>Prepare Infrastructure Image</w:t>
       </w:r>
     </w:p>
@@ -5987,6 +6053,32 @@
     </w:p>
     <w:p>
       <w:r>
+        <w:t xml:space="preserve">For example, if you </w:t>
+      </w:r>
+      <w:r>
+        <w:t>are on</w:t>
+      </w:r>
+      <w:r>
+        <w:t xml:space="preserve"> </w:t>
+      </w:r>
+      <w:r>
+        <w:t>Windows Server</w:t>
+      </w:r>
+      <w:r>
+        <w:t xml:space="preserve"> 2019</w:t>
+      </w:r>
+      <w:r>
+        <w:t xml:space="preserve"> build 17650</w:t>
+      </w:r>
+      <w:r>
+        <w:t xml:space="preserve">, </w:t>
+      </w:r>
+      <w:r>
+        <w:t>you can do the following:</w:t>
+      </w:r>
+    </w:p>
+    <w:p>
+      <w:r>
         <w:t xml:space="preserve">Step 1: Pull the </w:t>
       </w:r>
       <w:r>
@@ -5999,33 +6091,28 @@
         <w:t xml:space="preserve"> for your build</w:t>
       </w:r>
       <w:r>
-        <w:t xml:space="preserve">. Try one of the </w:t>
-      </w:r>
-      <w:proofErr w:type="gramStart"/>
-      <w:r>
-        <w:t>following</w:t>
-      </w:r>
-      <w:proofErr w:type="gramEnd"/>
-      <w:r>
-        <w:t>:</w:t>
-      </w:r>
-    </w:p>
-    <w:p>
-      <w:pPr>
-        <w:pStyle w:val="ListParagraph"/>
-        <w:numPr>
-          <w:ilvl w:val="0"/>
-          <w:numId w:val="10"/>
-        </w:numPr>
-      </w:pPr>
-      <w:r>
-        <w:rPr>
-          <w:rFonts w:ascii="Consolas" w:eastAsia="Times New Roman" w:hAnsi="Consolas" w:cs="Calibri"/>
-          <w:color w:val="4472C4" w:themeColor="accent1"/>
-          <w:sz w:val="20"/>
-          <w:szCs w:val="20"/>
-        </w:rPr>
-        <w:t>mcr.microsoft.com/</w:t>
+        <w:t xml:space="preserve"> (</w:t>
+      </w:r>
+      <w:r>
+        <w:t xml:space="preserve">either </w:t>
+      </w:r>
+      <w:r>
+        <w:rPr>
+          <w:rFonts w:ascii="Consolas" w:eastAsia="Times New Roman" w:hAnsi="Consolas" w:cs="Calibri"/>
+          <w:color w:val="4472C4" w:themeColor="accent1"/>
+          <w:sz w:val="20"/>
+          <w:szCs w:val="20"/>
+        </w:rPr>
+        <w:t>mcr.microsoft.com</w:t>
+      </w:r>
+      <w:r>
+        <w:rPr>
+          <w:rFonts w:ascii="Consolas" w:eastAsia="Times New Roman" w:hAnsi="Consolas" w:cs="Calibri"/>
+          <w:color w:val="4472C4" w:themeColor="accent1"/>
+          <w:sz w:val="20"/>
+          <w:szCs w:val="20"/>
+        </w:rPr>
+        <w:t>/</w:t>
       </w:r>
       <w:proofErr w:type="spellStart"/>
       <w:r>
@@ -6045,7 +6132,16 @@
           <w:sz w:val="20"/>
           <w:szCs w:val="20"/>
         </w:rPr>
-        <w:t>-insider:&lt;</w:t>
+        <w:t>-insider:</w:t>
+      </w:r>
+      <w:r>
+        <w:rPr>
+          <w:rFonts w:ascii="Consolas" w:eastAsia="Times New Roman" w:hAnsi="Consolas" w:cs="Calibri"/>
+          <w:color w:val="4472C4" w:themeColor="accent1"/>
+          <w:sz w:val="20"/>
+          <w:szCs w:val="20"/>
+        </w:rPr>
+        <w:t>&lt;</w:t>
       </w:r>
       <w:proofErr w:type="spellStart"/>
       <w:r>
@@ -6068,25 +6164,25 @@
         <w:t>&gt;</w:t>
       </w:r>
       <w:r>
-        <w:t xml:space="preserve"> or</w:t>
-      </w:r>
-    </w:p>
-    <w:p>
-      <w:pPr>
-        <w:pStyle w:val="ListParagraph"/>
-        <w:numPr>
-          <w:ilvl w:val="0"/>
-          <w:numId w:val="10"/>
-        </w:numPr>
-      </w:pPr>
-      <w:r>
-        <w:rPr>
-          <w:rFonts w:ascii="Consolas" w:eastAsia="Times New Roman" w:hAnsi="Consolas" w:cs="Calibri"/>
-          <w:color w:val="4472C4" w:themeColor="accent1"/>
-          <w:sz w:val="20"/>
-          <w:szCs w:val="20"/>
-        </w:rPr>
-        <w:t>microsoft.com/</w:t>
+        <w:t xml:space="preserve"> or </w:t>
+      </w:r>
+      <w:r>
+        <w:rPr>
+          <w:rFonts w:ascii="Consolas" w:eastAsia="Times New Roman" w:hAnsi="Consolas" w:cs="Calibri"/>
+          <w:color w:val="4472C4" w:themeColor="accent1"/>
+          <w:sz w:val="20"/>
+          <w:szCs w:val="20"/>
+        </w:rPr>
+        <w:t>microsoft.com</w:t>
+      </w:r>
+      <w:r>
+        <w:rPr>
+          <w:rFonts w:ascii="Consolas" w:eastAsia="Times New Roman" w:hAnsi="Consolas" w:cs="Calibri"/>
+          <w:color w:val="4472C4" w:themeColor="accent1"/>
+          <w:sz w:val="20"/>
+          <w:szCs w:val="20"/>
+        </w:rPr>
+        <w:t>/</w:t>
       </w:r>
       <w:proofErr w:type="spellStart"/>
       <w:r>
@@ -6106,7 +6202,16 @@
           <w:sz w:val="20"/>
           <w:szCs w:val="20"/>
         </w:rPr>
-        <w:t>-insider:&lt;</w:t>
+        <w:t>-insider:</w:t>
+      </w:r>
+      <w:r>
+        <w:rPr>
+          <w:rFonts w:ascii="Consolas" w:eastAsia="Times New Roman" w:hAnsi="Consolas" w:cs="Calibri"/>
+          <w:color w:val="4472C4" w:themeColor="accent1"/>
+          <w:sz w:val="20"/>
+          <w:szCs w:val="20"/>
+        </w:rPr>
+        <w:t>&lt;</w:t>
       </w:r>
       <w:proofErr w:type="spellStart"/>
       <w:r>
@@ -6128,13 +6233,8 @@
         </w:rPr>
         <w:t>&gt;</w:t>
       </w:r>
-    </w:p>
-    <w:p>
-      <w:pPr>
-        <w:ind w:left="360"/>
-      </w:pPr>
-      <w:r>
-        <w:t>For example, if you are on Windows Server 2019 build 17650, you can do the following:</w:t>
+      <w:r>
+        <w:t>)</w:t>
       </w:r>
     </w:p>
     <w:p>
@@ -7229,25 +7329,16 @@
           <w:sz w:val="20"/>
           <w:szCs w:val="20"/>
         </w:rPr>
-        <w:t xml:space="preserve"> &lt;Windows</w:t>
-      </w:r>
-      <w:r>
-        <w:rPr>
-          <w:rFonts w:ascii="Consolas" w:eastAsia="Times New Roman" w:hAnsi="Consolas" w:cs="Calibri"/>
-          <w:color w:val="4472C4" w:themeColor="accent1"/>
-          <w:sz w:val="20"/>
-          <w:szCs w:val="20"/>
-        </w:rPr>
-        <w:t xml:space="preserve"> </w:t>
-      </w:r>
-      <w:r>
-        <w:rPr>
-          <w:rFonts w:ascii="Consolas" w:eastAsia="Times New Roman" w:hAnsi="Consolas" w:cs="Calibri"/>
-          <w:color w:val="4472C4" w:themeColor="accent1"/>
-          <w:sz w:val="20"/>
-          <w:szCs w:val="20"/>
-        </w:rPr>
-        <w:t>Host</w:t>
+        <w:t xml:space="preserve"> &lt;</w:t>
+      </w:r>
+      <w:r>
+        <w:rPr>
+          <w:rFonts w:ascii="Consolas" w:eastAsia="Times New Roman" w:hAnsi="Consolas" w:cs="Calibri"/>
+          <w:color w:val="4472C4" w:themeColor="accent1"/>
+          <w:sz w:val="20"/>
+          <w:szCs w:val="20"/>
+        </w:rPr>
+        <w:t>Windows Node</w:t>
       </w:r>
       <w:r>
         <w:rPr>
@@ -7596,12 +7687,50 @@
       <w:pPr>
         <w:pStyle w:val="ListParagraph"/>
         <w:numPr>
+          <w:ilvl w:val="1"/>
+          <w:numId w:val="6"/>
+        </w:numPr>
+      </w:pPr>
+      <w:proofErr w:type="spellStart"/>
+      <w:r>
+        <w:t>Kubelet</w:t>
+      </w:r>
+      <w:proofErr w:type="spellEnd"/>
+      <w:r>
+        <w:t xml:space="preserve"> and </w:t>
+      </w:r>
+      <w:proofErr w:type="spellStart"/>
+      <w:r>
+        <w:t>kube</w:t>
+      </w:r>
+      <w:proofErr w:type="spellEnd"/>
+      <w:r>
+        <w:t xml:space="preserve">-proxy will be </w:t>
+      </w:r>
+      <w:r>
+        <w:t xml:space="preserve">visible in two separate </w:t>
+      </w:r>
+      <w:proofErr w:type="spellStart"/>
+      <w:r>
+        <w:t>powershell</w:t>
+      </w:r>
+      <w:proofErr w:type="spellEnd"/>
+      <w:r>
+        <w:t xml:space="preserve"> windows</w:t>
+      </w:r>
+      <w:r>
+        <w:t>.</w:t>
+      </w:r>
+    </w:p>
+    <w:p>
+      <w:pPr>
+        <w:pStyle w:val="ListParagraph"/>
+        <w:numPr>
           <w:ilvl w:val="0"/>
           <w:numId w:val="6"/>
         </w:numPr>
       </w:pPr>
       <w:r>
-        <w:lastRenderedPageBreak/>
         <w:t>You noted down</w:t>
       </w:r>
       <w:r>
@@ -7914,7 +8043,7 @@
       </w:r>
     </w:p>
     <w:sectPr>
-      <w:pgSz w:w="16838" w:h="23811" w:code="8"/>
+      <w:pgSz w:w="16834" w:h="31680" w:code="8"/>
       <w:pgMar w:top="1440" w:right="1440" w:bottom="1440" w:left="1440" w:header="720" w:footer="720" w:gutter="0"/>
       <w:cols w:space="720"/>
       <w:docGrid w:linePitch="360"/>
@@ -8454,9 +8583,184 @@
     </w:lvl>
   </w:abstractNum>
   <w:abstractNum w:abstractNumId="4" w15:restartNumberingAfterBreak="0">
-    <w:nsid w:val="35012525"/>
+    <w:nsid w:val="4E1C512E"/>
     <w:multiLevelType w:val="hybridMultilevel"/>
-    <w:tmpl w:val="559A7B30"/>
+    <w:tmpl w:val="33688312"/>
+    <w:lvl w:ilvl="0" w:tplc="0409000F">
+      <w:start w:val="1"/>
+      <w:numFmt w:val="decimal"/>
+      <w:lvlText w:val="%1."/>
+      <w:lvlJc w:val="left"/>
+      <w:pPr>
+        <w:ind w:left="720" w:hanging="360"/>
+      </w:pPr>
+    </w:lvl>
+    <w:lvl w:ilvl="1" w:tplc="04090019">
+      <w:start w:val="1"/>
+      <w:numFmt w:val="lowerLetter"/>
+      <w:lvlText w:val="%2."/>
+      <w:lvlJc w:val="left"/>
+      <w:pPr>
+        <w:ind w:left="1440" w:hanging="360"/>
+      </w:pPr>
+    </w:lvl>
+    <w:lvl w:ilvl="2" w:tplc="0409001B">
+      <w:start w:val="1"/>
+      <w:numFmt w:val="lowerRoman"/>
+      <w:lvlText w:val="%3."/>
+      <w:lvlJc w:val="right"/>
+      <w:pPr>
+        <w:ind w:left="2160" w:hanging="180"/>
+      </w:pPr>
+    </w:lvl>
+    <w:lvl w:ilvl="3" w:tplc="0409000F">
+      <w:start w:val="1"/>
+      <w:numFmt w:val="decimal"/>
+      <w:lvlText w:val="%4."/>
+      <w:lvlJc w:val="left"/>
+      <w:pPr>
+        <w:ind w:left="2880" w:hanging="360"/>
+      </w:pPr>
+    </w:lvl>
+    <w:lvl w:ilvl="4" w:tplc="04090019">
+      <w:start w:val="1"/>
+      <w:numFmt w:val="lowerLetter"/>
+      <w:lvlText w:val="%5."/>
+      <w:lvlJc w:val="left"/>
+      <w:pPr>
+        <w:ind w:left="3600" w:hanging="360"/>
+      </w:pPr>
+    </w:lvl>
+    <w:lvl w:ilvl="5" w:tplc="0409001B">
+      <w:start w:val="1"/>
+      <w:numFmt w:val="lowerRoman"/>
+      <w:lvlText w:val="%6."/>
+      <w:lvlJc w:val="right"/>
+      <w:pPr>
+        <w:ind w:left="4320" w:hanging="180"/>
+      </w:pPr>
+    </w:lvl>
+    <w:lvl w:ilvl="6" w:tplc="0409000F">
+      <w:start w:val="1"/>
+      <w:numFmt w:val="decimal"/>
+      <w:lvlText w:val="%7."/>
+      <w:lvlJc w:val="left"/>
+      <w:pPr>
+        <w:ind w:left="5040" w:hanging="360"/>
+      </w:pPr>
+    </w:lvl>
+    <w:lvl w:ilvl="7" w:tplc="04090019">
+      <w:start w:val="1"/>
+      <w:numFmt w:val="lowerLetter"/>
+      <w:lvlText w:val="%8."/>
+      <w:lvlJc w:val="left"/>
+      <w:pPr>
+        <w:ind w:left="5760" w:hanging="360"/>
+      </w:pPr>
+    </w:lvl>
+    <w:lvl w:ilvl="8" w:tplc="0409001B">
+      <w:start w:val="1"/>
+      <w:numFmt w:val="lowerRoman"/>
+      <w:lvlText w:val="%9."/>
+      <w:lvlJc w:val="right"/>
+      <w:pPr>
+        <w:ind w:left="6480" w:hanging="180"/>
+      </w:pPr>
+    </w:lvl>
+  </w:abstractNum>
+  <w:abstractNum w:abstractNumId="5" w15:restartNumberingAfterBreak="0">
+    <w:nsid w:val="4E8E6C7D"/>
+    <w:multiLevelType w:val="hybridMultilevel"/>
+    <w:tmpl w:val="228471AC"/>
+    <w:lvl w:ilvl="0" w:tplc="0409000F">
+      <w:start w:val="1"/>
+      <w:numFmt w:val="decimal"/>
+      <w:lvlText w:val="%1."/>
+      <w:lvlJc w:val="left"/>
+      <w:pPr>
+        <w:ind w:left="720" w:hanging="360"/>
+      </w:pPr>
+      <w:rPr>
+        <w:rFonts w:hint="default"/>
+      </w:rPr>
+    </w:lvl>
+    <w:lvl w:ilvl="1" w:tplc="04090019">
+      <w:start w:val="1"/>
+      <w:numFmt w:val="lowerLetter"/>
+      <w:lvlText w:val="%2."/>
+      <w:lvlJc w:val="left"/>
+      <w:pPr>
+        <w:ind w:left="1440" w:hanging="360"/>
+      </w:pPr>
+    </w:lvl>
+    <w:lvl w:ilvl="2" w:tplc="0409001B">
+      <w:start w:val="1"/>
+      <w:numFmt w:val="lowerRoman"/>
+      <w:lvlText w:val="%3."/>
+      <w:lvlJc w:val="right"/>
+      <w:pPr>
+        <w:ind w:left="2160" w:hanging="180"/>
+      </w:pPr>
+    </w:lvl>
+    <w:lvl w:ilvl="3" w:tplc="0409000F" w:tentative="1">
+      <w:start w:val="1"/>
+      <w:numFmt w:val="decimal"/>
+      <w:lvlText w:val="%4."/>
+      <w:lvlJc w:val="left"/>
+      <w:pPr>
+        <w:ind w:left="2880" w:hanging="360"/>
+      </w:pPr>
+    </w:lvl>
+    <w:lvl w:ilvl="4" w:tplc="04090019" w:tentative="1">
+      <w:start w:val="1"/>
+      <w:numFmt w:val="lowerLetter"/>
+      <w:lvlText w:val="%5."/>
+      <w:lvlJc w:val="left"/>
+      <w:pPr>
+        <w:ind w:left="3600" w:hanging="360"/>
+      </w:pPr>
+    </w:lvl>
+    <w:lvl w:ilvl="5" w:tplc="0409001B" w:tentative="1">
+      <w:start w:val="1"/>
+      <w:numFmt w:val="lowerRoman"/>
+      <w:lvlText w:val="%6."/>
+      <w:lvlJc w:val="right"/>
+      <w:pPr>
+        <w:ind w:left="4320" w:hanging="180"/>
+      </w:pPr>
+    </w:lvl>
+    <w:lvl w:ilvl="6" w:tplc="0409000F" w:tentative="1">
+      <w:start w:val="1"/>
+      <w:numFmt w:val="decimal"/>
+      <w:lvlText w:val="%7."/>
+      <w:lvlJc w:val="left"/>
+      <w:pPr>
+        <w:ind w:left="5040" w:hanging="360"/>
+      </w:pPr>
+    </w:lvl>
+    <w:lvl w:ilvl="7" w:tplc="04090019" w:tentative="1">
+      <w:start w:val="1"/>
+      <w:numFmt w:val="lowerLetter"/>
+      <w:lvlText w:val="%8."/>
+      <w:lvlJc w:val="left"/>
+      <w:pPr>
+        <w:ind w:left="5760" w:hanging="360"/>
+      </w:pPr>
+    </w:lvl>
+    <w:lvl w:ilvl="8" w:tplc="0409001B" w:tentative="1">
+      <w:start w:val="1"/>
+      <w:numFmt w:val="lowerRoman"/>
+      <w:lvlText w:val="%9."/>
+      <w:lvlJc w:val="right"/>
+      <w:pPr>
+        <w:ind w:left="6480" w:hanging="180"/>
+      </w:pPr>
+    </w:lvl>
+  </w:abstractNum>
+  <w:abstractNum w:abstractNumId="6" w15:restartNumberingAfterBreak="0">
+    <w:nsid w:val="615966DE"/>
+    <w:multiLevelType w:val="hybridMultilevel"/>
+    <w:tmpl w:val="5F86F402"/>
     <w:lvl w:ilvl="0" w:tplc="04090001">
       <w:start w:val="1"/>
       <w:numFmt w:val="bullet"/>
@@ -8566,185 +8870,10 @@
       </w:rPr>
     </w:lvl>
   </w:abstractNum>
-  <w:abstractNum w:abstractNumId="5" w15:restartNumberingAfterBreak="0">
-    <w:nsid w:val="4E1C512E"/>
+  <w:abstractNum w:abstractNumId="7" w15:restartNumberingAfterBreak="0">
+    <w:nsid w:val="651F29C0"/>
     <w:multiLevelType w:val="hybridMultilevel"/>
-    <w:tmpl w:val="33688312"/>
-    <w:lvl w:ilvl="0" w:tplc="0409000F">
-      <w:start w:val="1"/>
-      <w:numFmt w:val="decimal"/>
-      <w:lvlText w:val="%1."/>
-      <w:lvlJc w:val="left"/>
-      <w:pPr>
-        <w:ind w:left="720" w:hanging="360"/>
-      </w:pPr>
-    </w:lvl>
-    <w:lvl w:ilvl="1" w:tplc="04090019">
-      <w:start w:val="1"/>
-      <w:numFmt w:val="lowerLetter"/>
-      <w:lvlText w:val="%2."/>
-      <w:lvlJc w:val="left"/>
-      <w:pPr>
-        <w:ind w:left="1440" w:hanging="360"/>
-      </w:pPr>
-    </w:lvl>
-    <w:lvl w:ilvl="2" w:tplc="0409001B">
-      <w:start w:val="1"/>
-      <w:numFmt w:val="lowerRoman"/>
-      <w:lvlText w:val="%3."/>
-      <w:lvlJc w:val="right"/>
-      <w:pPr>
-        <w:ind w:left="2160" w:hanging="180"/>
-      </w:pPr>
-    </w:lvl>
-    <w:lvl w:ilvl="3" w:tplc="0409000F">
-      <w:start w:val="1"/>
-      <w:numFmt w:val="decimal"/>
-      <w:lvlText w:val="%4."/>
-      <w:lvlJc w:val="left"/>
-      <w:pPr>
-        <w:ind w:left="2880" w:hanging="360"/>
-      </w:pPr>
-    </w:lvl>
-    <w:lvl w:ilvl="4" w:tplc="04090019">
-      <w:start w:val="1"/>
-      <w:numFmt w:val="lowerLetter"/>
-      <w:lvlText w:val="%5."/>
-      <w:lvlJc w:val="left"/>
-      <w:pPr>
-        <w:ind w:left="3600" w:hanging="360"/>
-      </w:pPr>
-    </w:lvl>
-    <w:lvl w:ilvl="5" w:tplc="0409001B">
-      <w:start w:val="1"/>
-      <w:numFmt w:val="lowerRoman"/>
-      <w:lvlText w:val="%6."/>
-      <w:lvlJc w:val="right"/>
-      <w:pPr>
-        <w:ind w:left="4320" w:hanging="180"/>
-      </w:pPr>
-    </w:lvl>
-    <w:lvl w:ilvl="6" w:tplc="0409000F">
-      <w:start w:val="1"/>
-      <w:numFmt w:val="decimal"/>
-      <w:lvlText w:val="%7."/>
-      <w:lvlJc w:val="left"/>
-      <w:pPr>
-        <w:ind w:left="5040" w:hanging="360"/>
-      </w:pPr>
-    </w:lvl>
-    <w:lvl w:ilvl="7" w:tplc="04090019">
-      <w:start w:val="1"/>
-      <w:numFmt w:val="lowerLetter"/>
-      <w:lvlText w:val="%8."/>
-      <w:lvlJc w:val="left"/>
-      <w:pPr>
-        <w:ind w:left="5760" w:hanging="360"/>
-      </w:pPr>
-    </w:lvl>
-    <w:lvl w:ilvl="8" w:tplc="0409001B">
-      <w:start w:val="1"/>
-      <w:numFmt w:val="lowerRoman"/>
-      <w:lvlText w:val="%9."/>
-      <w:lvlJc w:val="right"/>
-      <w:pPr>
-        <w:ind w:left="6480" w:hanging="180"/>
-      </w:pPr>
-    </w:lvl>
-  </w:abstractNum>
-  <w:abstractNum w:abstractNumId="6" w15:restartNumberingAfterBreak="0">
-    <w:nsid w:val="4E8E6C7D"/>
-    <w:multiLevelType w:val="hybridMultilevel"/>
-    <w:tmpl w:val="228471AC"/>
-    <w:lvl w:ilvl="0" w:tplc="0409000F">
-      <w:start w:val="1"/>
-      <w:numFmt w:val="decimal"/>
-      <w:lvlText w:val="%1."/>
-      <w:lvlJc w:val="left"/>
-      <w:pPr>
-        <w:ind w:left="720" w:hanging="360"/>
-      </w:pPr>
-      <w:rPr>
-        <w:rFonts w:hint="default"/>
-      </w:rPr>
-    </w:lvl>
-    <w:lvl w:ilvl="1" w:tplc="04090019">
-      <w:start w:val="1"/>
-      <w:numFmt w:val="lowerLetter"/>
-      <w:lvlText w:val="%2."/>
-      <w:lvlJc w:val="left"/>
-      <w:pPr>
-        <w:ind w:left="1440" w:hanging="360"/>
-      </w:pPr>
-    </w:lvl>
-    <w:lvl w:ilvl="2" w:tplc="0409001B">
-      <w:start w:val="1"/>
-      <w:numFmt w:val="lowerRoman"/>
-      <w:lvlText w:val="%3."/>
-      <w:lvlJc w:val="right"/>
-      <w:pPr>
-        <w:ind w:left="2160" w:hanging="180"/>
-      </w:pPr>
-    </w:lvl>
-    <w:lvl w:ilvl="3" w:tplc="0409000F" w:tentative="1">
-      <w:start w:val="1"/>
-      <w:numFmt w:val="decimal"/>
-      <w:lvlText w:val="%4."/>
-      <w:lvlJc w:val="left"/>
-      <w:pPr>
-        <w:ind w:left="2880" w:hanging="360"/>
-      </w:pPr>
-    </w:lvl>
-    <w:lvl w:ilvl="4" w:tplc="04090019" w:tentative="1">
-      <w:start w:val="1"/>
-      <w:numFmt w:val="lowerLetter"/>
-      <w:lvlText w:val="%5."/>
-      <w:lvlJc w:val="left"/>
-      <w:pPr>
-        <w:ind w:left="3600" w:hanging="360"/>
-      </w:pPr>
-    </w:lvl>
-    <w:lvl w:ilvl="5" w:tplc="0409001B" w:tentative="1">
-      <w:start w:val="1"/>
-      <w:numFmt w:val="lowerRoman"/>
-      <w:lvlText w:val="%6."/>
-      <w:lvlJc w:val="right"/>
-      <w:pPr>
-        <w:ind w:left="4320" w:hanging="180"/>
-      </w:pPr>
-    </w:lvl>
-    <w:lvl w:ilvl="6" w:tplc="0409000F" w:tentative="1">
-      <w:start w:val="1"/>
-      <w:numFmt w:val="decimal"/>
-      <w:lvlText w:val="%7."/>
-      <w:lvlJc w:val="left"/>
-      <w:pPr>
-        <w:ind w:left="5040" w:hanging="360"/>
-      </w:pPr>
-    </w:lvl>
-    <w:lvl w:ilvl="7" w:tplc="04090019" w:tentative="1">
-      <w:start w:val="1"/>
-      <w:numFmt w:val="lowerLetter"/>
-      <w:lvlText w:val="%8."/>
-      <w:lvlJc w:val="left"/>
-      <w:pPr>
-        <w:ind w:left="5760" w:hanging="360"/>
-      </w:pPr>
-    </w:lvl>
-    <w:lvl w:ilvl="8" w:tplc="0409001B" w:tentative="1">
-      <w:start w:val="1"/>
-      <w:numFmt w:val="lowerRoman"/>
-      <w:lvlText w:val="%9."/>
-      <w:lvlJc w:val="right"/>
-      <w:pPr>
-        <w:ind w:left="6480" w:hanging="180"/>
-      </w:pPr>
-    </w:lvl>
-  </w:abstractNum>
-  <w:abstractNum w:abstractNumId="7" w15:restartNumberingAfterBreak="0">
-    <w:nsid w:val="615966DE"/>
-    <w:multiLevelType w:val="hybridMultilevel"/>
-    <w:tmpl w:val="5F86F402"/>
+    <w:tmpl w:val="D1BE0DA2"/>
     <w:lvl w:ilvl="0" w:tplc="04090001">
       <w:start w:val="1"/>
       <w:numFmt w:val="bullet"/>
@@ -8757,7 +8886,7 @@
         <w:rFonts w:ascii="Symbol" w:hAnsi="Symbol" w:hint="default"/>
       </w:rPr>
     </w:lvl>
-    <w:lvl w:ilvl="1" w:tplc="04090003" w:tentative="1">
+    <w:lvl w:ilvl="1" w:tplc="04090003">
       <w:start w:val="1"/>
       <w:numFmt w:val="bullet"/>
       <w:lvlText w:val="o"/>
@@ -8769,7 +8898,7 @@
         <w:rFonts w:ascii="Courier New" w:hAnsi="Courier New" w:cs="Courier New" w:hint="default"/>
       </w:rPr>
     </w:lvl>
-    <w:lvl w:ilvl="2" w:tplc="04090005" w:tentative="1">
+    <w:lvl w:ilvl="2" w:tplc="04090005">
       <w:start w:val="1"/>
       <w:numFmt w:val="bullet"/>
       <w:lvlText w:val=""/>
@@ -8855,9 +8984,9 @@
     </w:lvl>
   </w:abstractNum>
   <w:abstractNum w:abstractNumId="8" w15:restartNumberingAfterBreak="0">
-    <w:nsid w:val="651F29C0"/>
+    <w:nsid w:val="75C67DD1"/>
     <w:multiLevelType w:val="hybridMultilevel"/>
-    <w:tmpl w:val="D1BE0DA2"/>
+    <w:tmpl w:val="F83E13B0"/>
     <w:lvl w:ilvl="0" w:tplc="04090001">
       <w:start w:val="1"/>
       <w:numFmt w:val="bullet"/>
@@ -8967,130 +9096,17 @@
       </w:rPr>
     </w:lvl>
   </w:abstractNum>
-  <w:abstractNum w:abstractNumId="9" w15:restartNumberingAfterBreak="0">
-    <w:nsid w:val="75C67DD1"/>
-    <w:multiLevelType w:val="hybridMultilevel"/>
-    <w:tmpl w:val="F83E13B0"/>
-    <w:lvl w:ilvl="0" w:tplc="04090001">
-      <w:start w:val="1"/>
-      <w:numFmt w:val="bullet"/>
-      <w:lvlText w:val=""/>
-      <w:lvlJc w:val="left"/>
-      <w:pPr>
-        <w:ind w:left="720" w:hanging="360"/>
-      </w:pPr>
-      <w:rPr>
-        <w:rFonts w:ascii="Symbol" w:hAnsi="Symbol" w:hint="default"/>
-      </w:rPr>
-    </w:lvl>
-    <w:lvl w:ilvl="1" w:tplc="04090003">
-      <w:start w:val="1"/>
-      <w:numFmt w:val="bullet"/>
-      <w:lvlText w:val="o"/>
-      <w:lvlJc w:val="left"/>
-      <w:pPr>
-        <w:ind w:left="1440" w:hanging="360"/>
-      </w:pPr>
-      <w:rPr>
-        <w:rFonts w:ascii="Courier New" w:hAnsi="Courier New" w:cs="Courier New" w:hint="default"/>
-      </w:rPr>
-    </w:lvl>
-    <w:lvl w:ilvl="2" w:tplc="04090005">
-      <w:start w:val="1"/>
-      <w:numFmt w:val="bullet"/>
-      <w:lvlText w:val=""/>
-      <w:lvlJc w:val="left"/>
-      <w:pPr>
-        <w:ind w:left="2160" w:hanging="360"/>
-      </w:pPr>
-      <w:rPr>
-        <w:rFonts w:ascii="Wingdings" w:hAnsi="Wingdings" w:hint="default"/>
-      </w:rPr>
-    </w:lvl>
-    <w:lvl w:ilvl="3" w:tplc="04090001" w:tentative="1">
-      <w:start w:val="1"/>
-      <w:numFmt w:val="bullet"/>
-      <w:lvlText w:val=""/>
-      <w:lvlJc w:val="left"/>
-      <w:pPr>
-        <w:ind w:left="2880" w:hanging="360"/>
-      </w:pPr>
-      <w:rPr>
-        <w:rFonts w:ascii="Symbol" w:hAnsi="Symbol" w:hint="default"/>
-      </w:rPr>
-    </w:lvl>
-    <w:lvl w:ilvl="4" w:tplc="04090003" w:tentative="1">
-      <w:start w:val="1"/>
-      <w:numFmt w:val="bullet"/>
-      <w:lvlText w:val="o"/>
-      <w:lvlJc w:val="left"/>
-      <w:pPr>
-        <w:ind w:left="3600" w:hanging="360"/>
-      </w:pPr>
-      <w:rPr>
-        <w:rFonts w:ascii="Courier New" w:hAnsi="Courier New" w:cs="Courier New" w:hint="default"/>
-      </w:rPr>
-    </w:lvl>
-    <w:lvl w:ilvl="5" w:tplc="04090005" w:tentative="1">
-      <w:start w:val="1"/>
-      <w:numFmt w:val="bullet"/>
-      <w:lvlText w:val=""/>
-      <w:lvlJc w:val="left"/>
-      <w:pPr>
-        <w:ind w:left="4320" w:hanging="360"/>
-      </w:pPr>
-      <w:rPr>
-        <w:rFonts w:ascii="Wingdings" w:hAnsi="Wingdings" w:hint="default"/>
-      </w:rPr>
-    </w:lvl>
-    <w:lvl w:ilvl="6" w:tplc="04090001" w:tentative="1">
-      <w:start w:val="1"/>
-      <w:numFmt w:val="bullet"/>
-      <w:lvlText w:val=""/>
-      <w:lvlJc w:val="left"/>
-      <w:pPr>
-        <w:ind w:left="5040" w:hanging="360"/>
-      </w:pPr>
-      <w:rPr>
-        <w:rFonts w:ascii="Symbol" w:hAnsi="Symbol" w:hint="default"/>
-      </w:rPr>
-    </w:lvl>
-    <w:lvl w:ilvl="7" w:tplc="04090003" w:tentative="1">
-      <w:start w:val="1"/>
-      <w:numFmt w:val="bullet"/>
-      <w:lvlText w:val="o"/>
-      <w:lvlJc w:val="left"/>
-      <w:pPr>
-        <w:ind w:left="5760" w:hanging="360"/>
-      </w:pPr>
-      <w:rPr>
-        <w:rFonts w:ascii="Courier New" w:hAnsi="Courier New" w:cs="Courier New" w:hint="default"/>
-      </w:rPr>
-    </w:lvl>
-    <w:lvl w:ilvl="8" w:tplc="04090005" w:tentative="1">
-      <w:start w:val="1"/>
-      <w:numFmt w:val="bullet"/>
-      <w:lvlText w:val=""/>
-      <w:lvlJc w:val="left"/>
-      <w:pPr>
-        <w:ind w:left="6480" w:hanging="360"/>
-      </w:pPr>
-      <w:rPr>
-        <w:rFonts w:ascii="Wingdings" w:hAnsi="Wingdings" w:hint="default"/>
-      </w:rPr>
-    </w:lvl>
-  </w:abstractNum>
   <w:num w:numId="1">
     <w:abstractNumId w:val="1"/>
   </w:num>
   <w:num w:numId="2">
-    <w:abstractNumId w:val="6"/>
+    <w:abstractNumId w:val="5"/>
   </w:num>
   <w:num w:numId="3">
-    <w:abstractNumId w:val="8"/>
+    <w:abstractNumId w:val="7"/>
   </w:num>
   <w:num w:numId="4">
-    <w:abstractNumId w:val="9"/>
+    <w:abstractNumId w:val="8"/>
   </w:num>
   <w:num w:numId="5">
     <w:abstractNumId w:val="3"/>
@@ -9102,10 +9118,10 @@
     <w:abstractNumId w:val="0"/>
   </w:num>
   <w:num w:numId="8">
-    <w:abstractNumId w:val="7"/>
+    <w:abstractNumId w:val="6"/>
   </w:num>
   <w:num w:numId="9">
-    <w:abstractNumId w:val="5"/>
+    <w:abstractNumId w:val="4"/>
     <w:lvlOverride w:ilvl="0">
       <w:startOverride w:val="1"/>
     </w:lvlOverride>
@@ -9133,9 +9149,6 @@
     <w:lvlOverride w:ilvl="8">
       <w:startOverride w:val="1"/>
     </w:lvlOverride>
-  </w:num>
-  <w:num w:numId="10">
-    <w:abstractNumId w:val="4"/>
   </w:num>
 </w:numbering>
 </file>

</xml_diff>